<commit_message>
worked on linear algebra section
</commit_message>
<xml_diff>
--- a/hw1.docx
+++ b/hw1.docx
@@ -27,11 +27,28 @@
       </w:r>
       <w:r>
         <w:br/>
-        <w:t>Name: __________________________ </w:t>
+        <w:t xml:space="preserve">Name: </w:t>
+      </w:r>
+      <w:r>
+        <w:rPr>
+          <w:b/>
+          <w:bCs/>
+        </w:rPr>
+        <w:t>Daniel Oliveros</w:t>
+      </w:r>
+      <w:r>
+        <w:t> </w:t>
       </w:r>
       <w:r>
         <w:br/>
-        <w:t>Collaborators, if any: ____________________________________________________</w:t>
+        <w:t xml:space="preserve">Collaborators, if any: </w:t>
+      </w:r>
+      <w:r>
+        <w:rPr>
+          <w:b/>
+          <w:bCs/>
+        </w:rPr>
+        <w:t>N/A</w:t>
       </w:r>
       <w:r>
         <w:br/>
@@ -834,6 +851,21 @@
     </w:p>
     <w:p>
       <w:pPr>
+        <w:ind w:left="720"/>
+      </w:pPr>
+      <m:oMathPara>
+        <m:oMath>
+          <m:r>
+            <w:rPr>
+              <w:rFonts w:ascii="Cambria Math" w:hAnsi="Cambria Math"/>
+            </w:rPr>
+            <m:t>(0*3) + (1*4) + (2*5) = 14</m:t>
+          </m:r>
+        </m:oMath>
+      </m:oMathPara>
+    </w:p>
+    <w:p>
+      <w:pPr>
         <w:numPr>
           <w:ilvl w:val="0"/>
           <w:numId w:val="3"/>
@@ -941,6 +973,21 @@
     </w:p>
     <w:p>
       <w:pPr>
+        <w:ind w:left="720"/>
+      </w:pPr>
+      <m:oMathPara>
+        <m:oMath>
+          <m:r>
+            <w:rPr>
+              <w:rFonts w:ascii="Cambria Math" w:hAnsi="Cambria Math"/>
+            </w:rPr>
+            <m:t>(0*1) + (1*2) + (2*-1) = 0</m:t>
+          </m:r>
+        </m:oMath>
+      </m:oMathPara>
+    </w:p>
+    <w:p>
+      <w:pPr>
         <w:numPr>
           <w:ilvl w:val="0"/>
           <w:numId w:val="3"/>
@@ -995,6 +1042,353 @@
       <w:r>
         <w:t xml:space="preserve"> (vector addition and scalar multiplication).</w:t>
       </w:r>
+    </w:p>
+    <w:p>
+      <w:pPr>
+        <w:ind w:left="720"/>
+        <w:jc w:val="center"/>
+      </w:pPr>
+      <m:oMathPara>
+        <m:oMath>
+          <m:r>
+            <m:rPr>
+              <m:sty m:val="b"/>
+            </m:rPr>
+            <w:rPr>
+              <w:rFonts w:ascii="Cambria Math" w:hAnsi="Cambria Math"/>
+            </w:rPr>
+            <m:t>2</m:t>
+          </m:r>
+          <m:d>
+            <m:dPr>
+              <m:ctrlPr>
+                <w:rPr>
+                  <w:rFonts w:ascii="Cambria Math" w:hAnsi="Cambria Math"/>
+                  <w:b/>
+                </w:rPr>
+              </m:ctrlPr>
+            </m:dPr>
+            <m:e>
+              <m:d>
+                <m:dPr>
+                  <m:begChr m:val="["/>
+                  <m:endChr m:val="]"/>
+                  <m:ctrlPr>
+                    <w:rPr>
+                      <w:rFonts w:ascii="Cambria Math" w:hAnsi="Cambria Math"/>
+                    </w:rPr>
+                  </m:ctrlPr>
+                </m:dPr>
+                <m:e>
+                  <m:m>
+                    <m:mPr>
+                      <m:plcHide m:val="1"/>
+                      <m:mcs>
+                        <m:mc>
+                          <m:mcPr>
+                            <m:count m:val="1"/>
+                            <m:mcJc m:val="center"/>
+                          </m:mcPr>
+                        </m:mc>
+                      </m:mcs>
+                      <m:ctrlPr>
+                        <w:rPr>
+                          <w:rFonts w:ascii="Cambria Math" w:hAnsi="Cambria Math"/>
+                        </w:rPr>
+                      </m:ctrlPr>
+                    </m:mPr>
+                    <m:mr>
+                      <m:e>
+                        <m:r>
+                          <w:rPr>
+                            <w:rFonts w:ascii="Cambria Math" w:hAnsi="Cambria Math"/>
+                          </w:rPr>
+                          <m:t>0</m:t>
+                        </m:r>
+                      </m:e>
+                    </m:mr>
+                    <m:mr>
+                      <m:e>
+                        <m:r>
+                          <w:rPr>
+                            <w:rFonts w:ascii="Cambria Math" w:hAnsi="Cambria Math"/>
+                          </w:rPr>
+                          <m:t>1</m:t>
+                        </m:r>
+                      </m:e>
+                    </m:mr>
+                    <m:mr>
+                      <m:e>
+                        <m:r>
+                          <w:rPr>
+                            <w:rFonts w:ascii="Cambria Math" w:hAnsi="Cambria Math"/>
+                          </w:rPr>
+                          <m:t>2</m:t>
+                        </m:r>
+                      </m:e>
+                    </m:mr>
+                    <m:mr>
+                      <m:e/>
+                    </m:mr>
+                  </m:m>
+                </m:e>
+              </m:d>
+              <m:r>
+                <w:rPr>
+                  <w:rFonts w:ascii="Cambria Math" w:hAnsi="Cambria Math"/>
+                </w:rPr>
+                <m:t>+</m:t>
+              </m:r>
+              <m:d>
+                <m:dPr>
+                  <m:begChr m:val="["/>
+                  <m:endChr m:val="]"/>
+                  <m:ctrlPr>
+                    <w:rPr>
+                      <w:rFonts w:ascii="Cambria Math" w:hAnsi="Cambria Math"/>
+                    </w:rPr>
+                  </m:ctrlPr>
+                </m:dPr>
+                <m:e>
+                  <m:m>
+                    <m:mPr>
+                      <m:plcHide m:val="1"/>
+                      <m:mcs>
+                        <m:mc>
+                          <m:mcPr>
+                            <m:count m:val="1"/>
+                            <m:mcJc m:val="center"/>
+                          </m:mcPr>
+                        </m:mc>
+                      </m:mcs>
+                      <m:ctrlPr>
+                        <w:rPr>
+                          <w:rFonts w:ascii="Cambria Math" w:hAnsi="Cambria Math"/>
+                        </w:rPr>
+                      </m:ctrlPr>
+                    </m:mPr>
+                    <m:mr>
+                      <m:e>
+                        <m:r>
+                          <w:rPr>
+                            <w:rFonts w:ascii="Cambria Math" w:hAnsi="Cambria Math"/>
+                          </w:rPr>
+                          <m:t>3</m:t>
+                        </m:r>
+                      </m:e>
+                    </m:mr>
+                    <m:mr>
+                      <m:e>
+                        <m:r>
+                          <w:rPr>
+                            <w:rFonts w:ascii="Cambria Math" w:hAnsi="Cambria Math"/>
+                          </w:rPr>
+                          <m:t>4</m:t>
+                        </m:r>
+                      </m:e>
+                    </m:mr>
+                    <m:mr>
+                      <m:e>
+                        <m:r>
+                          <w:rPr>
+                            <w:rFonts w:ascii="Cambria Math" w:hAnsi="Cambria Math"/>
+                          </w:rPr>
+                          <m:t>5</m:t>
+                        </m:r>
+                      </m:e>
+                    </m:mr>
+                    <m:mr>
+                      <m:e/>
+                    </m:mr>
+                  </m:m>
+                </m:e>
+              </m:d>
+              <m:ctrlPr>
+                <w:rPr>
+                  <w:rFonts w:ascii="Cambria Math" w:hAnsi="Cambria Math"/>
+                  <w:i/>
+                </w:rPr>
+              </m:ctrlPr>
+            </m:e>
+          </m:d>
+          <m:r>
+            <w:rPr>
+              <w:rFonts w:ascii="Cambria Math" w:hAnsi="Cambria Math"/>
+            </w:rPr>
+            <m:t>=2</m:t>
+          </m:r>
+          <m:d>
+            <m:dPr>
+              <m:ctrlPr>
+                <w:rPr>
+                  <w:rFonts w:ascii="Cambria Math" w:hAnsi="Cambria Math"/>
+                  <w:b/>
+                </w:rPr>
+              </m:ctrlPr>
+            </m:dPr>
+            <m:e>
+              <m:d>
+                <m:dPr>
+                  <m:begChr m:val="["/>
+                  <m:endChr m:val="]"/>
+                  <m:ctrlPr>
+                    <w:rPr>
+                      <w:rFonts w:ascii="Cambria Math" w:hAnsi="Cambria Math"/>
+                    </w:rPr>
+                  </m:ctrlPr>
+                </m:dPr>
+                <m:e>
+                  <m:m>
+                    <m:mPr>
+                      <m:plcHide m:val="1"/>
+                      <m:mcs>
+                        <m:mc>
+                          <m:mcPr>
+                            <m:count m:val="1"/>
+                            <m:mcJc m:val="center"/>
+                          </m:mcPr>
+                        </m:mc>
+                      </m:mcs>
+                      <m:ctrlPr>
+                        <w:rPr>
+                          <w:rFonts w:ascii="Cambria Math" w:hAnsi="Cambria Math"/>
+                        </w:rPr>
+                      </m:ctrlPr>
+                    </m:mPr>
+                    <m:mr>
+                      <m:e>
+                        <m:r>
+                          <w:rPr>
+                            <w:rFonts w:ascii="Cambria Math" w:hAnsi="Cambria Math"/>
+                          </w:rPr>
+                          <m:t>3</m:t>
+                        </m:r>
+                      </m:e>
+                    </m:mr>
+                    <m:mr>
+                      <m:e>
+                        <m:r>
+                          <w:rPr>
+                            <w:rFonts w:ascii="Cambria Math" w:hAnsi="Cambria Math"/>
+                          </w:rPr>
+                          <m:t>5</m:t>
+                        </m:r>
+                      </m:e>
+                    </m:mr>
+                    <m:mr>
+                      <m:e>
+                        <m:r>
+                          <w:rPr>
+                            <w:rFonts w:ascii="Cambria Math" w:hAnsi="Cambria Math"/>
+                          </w:rPr>
+                          <m:t>7</m:t>
+                        </m:r>
+                      </m:e>
+                    </m:mr>
+                    <m:mr>
+                      <m:e/>
+                    </m:mr>
+                  </m:m>
+                </m:e>
+              </m:d>
+              <m:ctrlPr>
+                <w:rPr>
+                  <w:rFonts w:ascii="Cambria Math" w:hAnsi="Cambria Math"/>
+                  <w:i/>
+                </w:rPr>
+              </m:ctrlPr>
+            </m:e>
+          </m:d>
+          <m:r>
+            <w:rPr>
+              <w:rFonts w:ascii="Cambria Math" w:hAnsi="Cambria Math"/>
+            </w:rPr>
+            <m:t>=</m:t>
+          </m:r>
+          <m:d>
+            <m:dPr>
+              <m:ctrlPr>
+                <w:rPr>
+                  <w:rFonts w:ascii="Cambria Math" w:hAnsi="Cambria Math"/>
+                  <w:b/>
+                </w:rPr>
+              </m:ctrlPr>
+            </m:dPr>
+            <m:e>
+              <m:d>
+                <m:dPr>
+                  <m:begChr m:val="["/>
+                  <m:endChr m:val="]"/>
+                  <m:ctrlPr>
+                    <w:rPr>
+                      <w:rFonts w:ascii="Cambria Math" w:hAnsi="Cambria Math"/>
+                    </w:rPr>
+                  </m:ctrlPr>
+                </m:dPr>
+                <m:e>
+                  <m:m>
+                    <m:mPr>
+                      <m:plcHide m:val="1"/>
+                      <m:mcs>
+                        <m:mc>
+                          <m:mcPr>
+                            <m:count m:val="1"/>
+                            <m:mcJc m:val="center"/>
+                          </m:mcPr>
+                        </m:mc>
+                      </m:mcs>
+                      <m:ctrlPr>
+                        <w:rPr>
+                          <w:rFonts w:ascii="Cambria Math" w:hAnsi="Cambria Math"/>
+                        </w:rPr>
+                      </m:ctrlPr>
+                    </m:mPr>
+                    <m:mr>
+                      <m:e>
+                        <m:r>
+                          <w:rPr>
+                            <w:rFonts w:ascii="Cambria Math" w:hAnsi="Cambria Math"/>
+                          </w:rPr>
+                          <m:t>6</m:t>
+                        </m:r>
+                      </m:e>
+                    </m:mr>
+                    <m:mr>
+                      <m:e>
+                        <m:r>
+                          <w:rPr>
+                            <w:rFonts w:ascii="Cambria Math" w:hAnsi="Cambria Math"/>
+                          </w:rPr>
+                          <m:t>10</m:t>
+                        </m:r>
+                      </m:e>
+                    </m:mr>
+                    <m:mr>
+                      <m:e>
+                        <m:r>
+                          <w:rPr>
+                            <w:rFonts w:ascii="Cambria Math" w:hAnsi="Cambria Math"/>
+                          </w:rPr>
+                          <m:t>14</m:t>
+                        </m:r>
+                      </m:e>
+                    </m:mr>
+                    <m:mr>
+                      <m:e/>
+                    </m:mr>
+                  </m:m>
+                </m:e>
+              </m:d>
+              <m:ctrlPr>
+                <w:rPr>
+                  <w:rFonts w:ascii="Cambria Math" w:hAnsi="Cambria Math"/>
+                  <w:i/>
+                </w:rPr>
+              </m:ctrlPr>
+            </m:e>
+          </m:d>
+        </m:oMath>
+      </m:oMathPara>
     </w:p>
     <w:p>
       <w:pPr>
@@ -1044,6 +1438,190 @@
     </w:p>
     <w:p>
       <w:pPr>
+        <w:ind w:left="720"/>
+      </w:pPr>
+      <m:oMathPara>
+        <m:oMathParaPr>
+          <m:jc m:val="center"/>
+        </m:oMathParaPr>
+        <m:oMath>
+          <m:rad>
+            <m:radPr>
+              <m:degHide m:val="1"/>
+              <m:ctrlPr>
+                <w:rPr>
+                  <w:rFonts w:ascii="Cambria Math" w:hAnsi="Cambria Math"/>
+                  <w:i/>
+                </w:rPr>
+              </m:ctrlPr>
+            </m:radPr>
+            <m:deg/>
+            <m:e>
+              <m:d>
+                <m:dPr>
+                  <m:ctrlPr>
+                    <w:rPr>
+                      <w:rFonts w:ascii="Cambria Math" w:hAnsi="Cambria Math"/>
+                      <w:i/>
+                    </w:rPr>
+                  </m:ctrlPr>
+                </m:dPr>
+                <m:e>
+                  <m:sSup>
+                    <m:sSupPr>
+                      <m:ctrlPr>
+                        <w:rPr>
+                          <w:rFonts w:ascii="Cambria Math" w:hAnsi="Cambria Math"/>
+                          <w:i/>
+                        </w:rPr>
+                      </m:ctrlPr>
+                    </m:sSupPr>
+                    <m:e>
+                      <m:r>
+                        <w:rPr>
+                          <w:rFonts w:ascii="Cambria Math" w:hAnsi="Cambria Math"/>
+                        </w:rPr>
+                        <m:t>0</m:t>
+                      </m:r>
+                    </m:e>
+                    <m:sup>
+                      <m:r>
+                        <w:rPr>
+                          <w:rFonts w:ascii="Cambria Math" w:hAnsi="Cambria Math"/>
+                        </w:rPr>
+                        <m:t>2</m:t>
+                      </m:r>
+                    </m:sup>
+                  </m:sSup>
+                </m:e>
+              </m:d>
+              <m:r>
+                <w:rPr>
+                  <w:rFonts w:ascii="Cambria Math" w:hAnsi="Cambria Math"/>
+                </w:rPr>
+                <m:t>+</m:t>
+              </m:r>
+              <m:d>
+                <m:dPr>
+                  <m:ctrlPr>
+                    <w:rPr>
+                      <w:rFonts w:ascii="Cambria Math" w:hAnsi="Cambria Math"/>
+                      <w:i/>
+                    </w:rPr>
+                  </m:ctrlPr>
+                </m:dPr>
+                <m:e>
+                  <m:sSup>
+                    <m:sSupPr>
+                      <m:ctrlPr>
+                        <w:rPr>
+                          <w:rFonts w:ascii="Cambria Math" w:hAnsi="Cambria Math"/>
+                          <w:i/>
+                        </w:rPr>
+                      </m:ctrlPr>
+                    </m:sSupPr>
+                    <m:e>
+                      <m:r>
+                        <w:rPr>
+                          <w:rFonts w:ascii="Cambria Math" w:hAnsi="Cambria Math"/>
+                        </w:rPr>
+                        <m:t>1</m:t>
+                      </m:r>
+                    </m:e>
+                    <m:sup>
+                      <m:r>
+                        <w:rPr>
+                          <w:rFonts w:ascii="Cambria Math" w:hAnsi="Cambria Math"/>
+                        </w:rPr>
+                        <m:t>2</m:t>
+                      </m:r>
+                    </m:sup>
+                  </m:sSup>
+                </m:e>
+              </m:d>
+              <m:r>
+                <w:rPr>
+                  <w:rFonts w:ascii="Cambria Math" w:hAnsi="Cambria Math"/>
+                </w:rPr>
+                <m:t>+</m:t>
+              </m:r>
+              <m:d>
+                <m:dPr>
+                  <m:ctrlPr>
+                    <w:rPr>
+                      <w:rFonts w:ascii="Cambria Math" w:hAnsi="Cambria Math"/>
+                      <w:i/>
+                    </w:rPr>
+                  </m:ctrlPr>
+                </m:dPr>
+                <m:e>
+                  <m:sSup>
+                    <m:sSupPr>
+                      <m:ctrlPr>
+                        <w:rPr>
+                          <w:rFonts w:ascii="Cambria Math" w:hAnsi="Cambria Math"/>
+                          <w:i/>
+                        </w:rPr>
+                      </m:ctrlPr>
+                    </m:sSupPr>
+                    <m:e>
+                      <m:r>
+                        <w:rPr>
+                          <w:rFonts w:ascii="Cambria Math" w:hAnsi="Cambria Math"/>
+                        </w:rPr>
+                        <m:t>2</m:t>
+                      </m:r>
+                    </m:e>
+                    <m:sup>
+                      <m:r>
+                        <w:rPr>
+                          <w:rFonts w:ascii="Cambria Math" w:hAnsi="Cambria Math"/>
+                        </w:rPr>
+                        <m:t>2</m:t>
+                      </m:r>
+                    </m:sup>
+                  </m:sSup>
+                </m:e>
+              </m:d>
+            </m:e>
+          </m:rad>
+          <m:r>
+            <w:rPr>
+              <w:rFonts w:ascii="Cambria Math" w:hAnsi="Cambria Math"/>
+            </w:rPr>
+            <m:t>=</m:t>
+          </m:r>
+          <m:rad>
+            <m:radPr>
+              <m:degHide m:val="1"/>
+              <m:ctrlPr>
+                <w:rPr>
+                  <w:rFonts w:ascii="Cambria Math" w:hAnsi="Cambria Math"/>
+                  <w:i/>
+                </w:rPr>
+              </m:ctrlPr>
+            </m:radPr>
+            <m:deg/>
+            <m:e>
+              <m:r>
+                <w:rPr>
+                  <w:rFonts w:ascii="Cambria Math" w:hAnsi="Cambria Math"/>
+                </w:rPr>
+                <m:t>5</m:t>
+              </m:r>
+            </m:e>
+          </m:rad>
+          <m:r>
+            <w:rPr>
+              <w:rFonts w:ascii="Cambria Math" w:hAnsi="Cambria Math"/>
+            </w:rPr>
+            <m:t xml:space="preserve"> </m:t>
+          </m:r>
+        </m:oMath>
+      </m:oMathPara>
+    </w:p>
+    <w:p>
+      <w:pPr>
         <w:numPr>
           <w:ilvl w:val="0"/>
           <w:numId w:val="3"/>
@@ -1088,6 +1666,162 @@
     </w:p>
     <w:p>
       <w:pPr>
+        <w:ind w:left="720"/>
+      </w:pPr>
+      <m:oMathPara>
+        <m:oMath>
+          <m:sSup>
+            <m:sSupPr>
+              <m:ctrlPr>
+                <w:rPr>
+                  <w:rFonts w:ascii="Cambria Math" w:hAnsi="Cambria Math"/>
+                  <w:i/>
+                </w:rPr>
+              </m:ctrlPr>
+            </m:sSupPr>
+            <m:e>
+              <m:d>
+                <m:dPr>
+                  <m:begChr m:val="["/>
+                  <m:endChr m:val="]"/>
+                  <m:ctrlPr>
+                    <w:rPr>
+                      <w:rFonts w:ascii="Cambria Math" w:hAnsi="Cambria Math"/>
+                    </w:rPr>
+                  </m:ctrlPr>
+                </m:dPr>
+                <m:e>
+                  <m:m>
+                    <m:mPr>
+                      <m:plcHide m:val="1"/>
+                      <m:mcs>
+                        <m:mc>
+                          <m:mcPr>
+                            <m:count m:val="1"/>
+                            <m:mcJc m:val="center"/>
+                          </m:mcPr>
+                        </m:mc>
+                      </m:mcs>
+                      <m:ctrlPr>
+                        <w:rPr>
+                          <w:rFonts w:ascii="Cambria Math" w:hAnsi="Cambria Math"/>
+                        </w:rPr>
+                      </m:ctrlPr>
+                    </m:mPr>
+                    <m:mr>
+                      <m:e>
+                        <m:r>
+                          <w:rPr>
+                            <w:rFonts w:ascii="Cambria Math" w:hAnsi="Cambria Math"/>
+                          </w:rPr>
+                          <m:t>0</m:t>
+                        </m:r>
+                      </m:e>
+                    </m:mr>
+                    <m:mr>
+                      <m:e>
+                        <m:r>
+                          <w:rPr>
+                            <w:rFonts w:ascii="Cambria Math" w:hAnsi="Cambria Math"/>
+                          </w:rPr>
+                          <m:t>1</m:t>
+                        </m:r>
+                      </m:e>
+                    </m:mr>
+                    <m:mr>
+                      <m:e>
+                        <m:r>
+                          <w:rPr>
+                            <w:rFonts w:ascii="Cambria Math" w:hAnsi="Cambria Math"/>
+                          </w:rPr>
+                          <m:t>2</m:t>
+                        </m:r>
+                      </m:e>
+                    </m:mr>
+                    <m:mr>
+                      <m:e/>
+                    </m:mr>
+                  </m:m>
+                </m:e>
+              </m:d>
+            </m:e>
+            <m:sup>
+              <m:r>
+                <w:rPr>
+                  <w:rFonts w:ascii="Cambria Math" w:hAnsi="Cambria Math"/>
+                </w:rPr>
+                <m:t>T</m:t>
+              </m:r>
+            </m:sup>
+          </m:sSup>
+          <m:r>
+            <w:rPr>
+              <w:rFonts w:ascii="Cambria Math" w:hAnsi="Cambria Math"/>
+            </w:rPr>
+            <m:t>=</m:t>
+          </m:r>
+          <m:d>
+            <m:dPr>
+              <m:begChr m:val="["/>
+              <m:endChr m:val="]"/>
+              <m:ctrlPr>
+                <w:rPr>
+                  <w:rFonts w:ascii="Cambria Math" w:hAnsi="Cambria Math"/>
+                </w:rPr>
+              </m:ctrlPr>
+            </m:dPr>
+            <m:e>
+              <m:m>
+                <m:mPr>
+                  <m:mcs>
+                    <m:mc>
+                      <m:mcPr>
+                        <m:count m:val="3"/>
+                        <m:mcJc m:val="center"/>
+                      </m:mcPr>
+                    </m:mc>
+                  </m:mcs>
+                  <m:ctrlPr>
+                    <w:rPr>
+                      <w:rFonts w:ascii="Cambria Math" w:hAnsi="Cambria Math"/>
+                      <w:i/>
+                    </w:rPr>
+                  </m:ctrlPr>
+                </m:mPr>
+                <m:mr>
+                  <m:e>
+                    <m:r>
+                      <w:rPr>
+                        <w:rFonts w:ascii="Cambria Math" w:hAnsi="Cambria Math"/>
+                      </w:rPr>
+                      <m:t>0</m:t>
+                    </m:r>
+                  </m:e>
+                  <m:e>
+                    <m:r>
+                      <w:rPr>
+                        <w:rFonts w:ascii="Cambria Math" w:hAnsi="Cambria Math"/>
+                      </w:rPr>
+                      <m:t>1</m:t>
+                    </m:r>
+                  </m:e>
+                  <m:e>
+                    <m:r>
+                      <w:rPr>
+                        <w:rFonts w:ascii="Cambria Math" w:hAnsi="Cambria Math"/>
+                      </w:rPr>
+                      <m:t>2</m:t>
+                    </m:r>
+                  </m:e>
+                </m:mr>
+              </m:m>
+            </m:e>
+          </m:d>
+        </m:oMath>
+      </m:oMathPara>
+    </w:p>
+    <w:p>
+      <w:pPr>
         <w:numPr>
           <w:ilvl w:val="0"/>
           <w:numId w:val="3"/>
@@ -1116,6 +1850,508 @@
     </w:p>
     <w:p>
       <w:pPr>
+        <w:ind w:left="720"/>
+      </w:pPr>
+      <m:oMathPara>
+        <m:oMath>
+          <m:d>
+            <m:dPr>
+              <m:begChr m:val="["/>
+              <m:endChr m:val="]"/>
+              <m:ctrlPr>
+                <w:rPr>
+                  <w:rFonts w:ascii="Cambria Math" w:hAnsi="Cambria Math"/>
+                </w:rPr>
+              </m:ctrlPr>
+            </m:dPr>
+            <m:e>
+              <m:m>
+                <m:mPr>
+                  <m:plcHide m:val="1"/>
+                  <m:mcs>
+                    <m:mc>
+                      <m:mcPr>
+                        <m:count m:val="3"/>
+                        <m:mcJc m:val="center"/>
+                      </m:mcPr>
+                    </m:mc>
+                  </m:mcs>
+                  <m:ctrlPr>
+                    <w:rPr>
+                      <w:rFonts w:ascii="Cambria Math" w:hAnsi="Cambria Math"/>
+                    </w:rPr>
+                  </m:ctrlPr>
+                </m:mPr>
+                <m:mr>
+                  <m:e>
+                    <m:r>
+                      <w:rPr>
+                        <w:rFonts w:ascii="Cambria Math" w:hAnsi="Cambria Math"/>
+                      </w:rPr>
+                      <m:t>3</m:t>
+                    </m:r>
+                  </m:e>
+                  <m:e>
+                    <m:r>
+                      <w:rPr>
+                        <w:rFonts w:ascii="Cambria Math" w:hAnsi="Cambria Math"/>
+                      </w:rPr>
+                      <m:t>2</m:t>
+                    </m:r>
+                  </m:e>
+                  <m:e>
+                    <m:r>
+                      <w:rPr>
+                        <w:rFonts w:ascii="Cambria Math" w:hAnsi="Cambria Math"/>
+                      </w:rPr>
+                      <m:t>2</m:t>
+                    </m:r>
+                  </m:e>
+                </m:mr>
+                <m:mr>
+                  <m:e>
+                    <m:r>
+                      <w:rPr>
+                        <w:rFonts w:ascii="Cambria Math" w:hAnsi="Cambria Math"/>
+                      </w:rPr>
+                      <m:t>1</m:t>
+                    </m:r>
+                  </m:e>
+                  <m:e>
+                    <m:r>
+                      <w:rPr>
+                        <w:rFonts w:ascii="Cambria Math" w:hAnsi="Cambria Math"/>
+                      </w:rPr>
+                      <m:t>3</m:t>
+                    </m:r>
+                  </m:e>
+                  <m:e>
+                    <m:r>
+                      <w:rPr>
+                        <w:rFonts w:ascii="Cambria Math" w:hAnsi="Cambria Math"/>
+                      </w:rPr>
+                      <m:t>1</m:t>
+                    </m:r>
+                  </m:e>
+                </m:mr>
+                <m:mr>
+                  <m:e>
+                    <m:r>
+                      <w:rPr>
+                        <w:rFonts w:ascii="Cambria Math" w:hAnsi="Cambria Math"/>
+                      </w:rPr>
+                      <m:t>1</m:t>
+                    </m:r>
+                  </m:e>
+                  <m:e>
+                    <m:r>
+                      <w:rPr>
+                        <w:rFonts w:ascii="Cambria Math" w:hAnsi="Cambria Math"/>
+                      </w:rPr>
+                      <m:t>1</m:t>
+                    </m:r>
+                  </m:e>
+                  <m:e>
+                    <m:r>
+                      <w:rPr>
+                        <w:rFonts w:ascii="Cambria Math" w:hAnsi="Cambria Math"/>
+                      </w:rPr>
+                      <m:t>3</m:t>
+                    </m:r>
+                  </m:e>
+                </m:mr>
+              </m:m>
+            </m:e>
+          </m:d>
+          <m:d>
+            <m:dPr>
+              <m:begChr m:val="["/>
+              <m:endChr m:val="]"/>
+              <m:ctrlPr>
+                <w:rPr>
+                  <w:rFonts w:ascii="Cambria Math" w:hAnsi="Cambria Math"/>
+                </w:rPr>
+              </m:ctrlPr>
+            </m:dPr>
+            <m:e>
+              <m:m>
+                <m:mPr>
+                  <m:plcHide m:val="1"/>
+                  <m:mcs>
+                    <m:mc>
+                      <m:mcPr>
+                        <m:count m:val="1"/>
+                        <m:mcJc m:val="center"/>
+                      </m:mcPr>
+                    </m:mc>
+                  </m:mcs>
+                  <m:ctrlPr>
+                    <w:rPr>
+                      <w:rFonts w:ascii="Cambria Math" w:hAnsi="Cambria Math"/>
+                    </w:rPr>
+                  </m:ctrlPr>
+                </m:mPr>
+                <m:mr>
+                  <m:e>
+                    <m:r>
+                      <w:rPr>
+                        <w:rFonts w:ascii="Cambria Math" w:hAnsi="Cambria Math"/>
+                      </w:rPr>
+                      <m:t>0</m:t>
+                    </m:r>
+                  </m:e>
+                </m:mr>
+                <m:mr>
+                  <m:e>
+                    <m:r>
+                      <w:rPr>
+                        <w:rFonts w:ascii="Cambria Math" w:hAnsi="Cambria Math"/>
+                      </w:rPr>
+                      <m:t>1</m:t>
+                    </m:r>
+                  </m:e>
+                </m:mr>
+                <m:mr>
+                  <m:e>
+                    <m:r>
+                      <w:rPr>
+                        <w:rFonts w:ascii="Cambria Math" w:hAnsi="Cambria Math"/>
+                      </w:rPr>
+                      <m:t>2</m:t>
+                    </m:r>
+                  </m:e>
+                </m:mr>
+                <m:mr>
+                  <m:e/>
+                </m:mr>
+              </m:m>
+            </m:e>
+          </m:d>
+          <m:r>
+            <w:rPr>
+              <w:rFonts w:ascii="Cambria Math" w:hAnsi="Cambria Math"/>
+            </w:rPr>
+            <m:t>=</m:t>
+          </m:r>
+          <m:d>
+            <m:dPr>
+              <m:begChr m:val="["/>
+              <m:endChr m:val="]"/>
+              <m:ctrlPr>
+                <w:rPr>
+                  <w:rFonts w:ascii="Cambria Math" w:hAnsi="Cambria Math"/>
+                </w:rPr>
+              </m:ctrlPr>
+            </m:dPr>
+            <m:e>
+              <m:m>
+                <m:mPr>
+                  <m:plcHide m:val="1"/>
+                  <m:mcs>
+                    <m:mc>
+                      <m:mcPr>
+                        <m:count m:val="1"/>
+                        <m:mcJc m:val="center"/>
+                      </m:mcPr>
+                    </m:mc>
+                  </m:mcs>
+                  <m:ctrlPr>
+                    <w:rPr>
+                      <w:rFonts w:ascii="Cambria Math" w:hAnsi="Cambria Math"/>
+                    </w:rPr>
+                  </m:ctrlPr>
+                </m:mPr>
+                <m:mr>
+                  <m:e>
+                    <m:d>
+                      <m:dPr>
+                        <m:ctrlPr>
+                          <w:rPr>
+                            <w:rFonts w:ascii="Cambria Math" w:hAnsi="Cambria Math"/>
+                            <w:i/>
+                          </w:rPr>
+                        </m:ctrlPr>
+                      </m:dPr>
+                      <m:e>
+                        <m:r>
+                          <w:rPr>
+                            <w:rFonts w:ascii="Cambria Math" w:hAnsi="Cambria Math"/>
+                          </w:rPr>
+                          <m:t>3*</m:t>
+                        </m:r>
+                        <m:r>
+                          <w:rPr>
+                            <w:rFonts w:ascii="Cambria Math" w:hAnsi="Cambria Math"/>
+                          </w:rPr>
+                          <m:t>0</m:t>
+                        </m:r>
+                      </m:e>
+                    </m:d>
+                    <m:r>
+                      <w:rPr>
+                        <w:rFonts w:ascii="Cambria Math" w:hAnsi="Cambria Math"/>
+                      </w:rPr>
+                      <m:t>+</m:t>
+                    </m:r>
+                    <m:d>
+                      <m:dPr>
+                        <m:ctrlPr>
+                          <w:rPr>
+                            <w:rFonts w:ascii="Cambria Math" w:hAnsi="Cambria Math"/>
+                            <w:i/>
+                          </w:rPr>
+                        </m:ctrlPr>
+                      </m:dPr>
+                      <m:e>
+                        <m:r>
+                          <w:rPr>
+                            <w:rFonts w:ascii="Cambria Math" w:hAnsi="Cambria Math"/>
+                          </w:rPr>
+                          <m:t>2*1</m:t>
+                        </m:r>
+                      </m:e>
+                    </m:d>
+                    <m:r>
+                      <w:rPr>
+                        <w:rFonts w:ascii="Cambria Math" w:hAnsi="Cambria Math"/>
+                      </w:rPr>
+                      <m:t>+(2*2)</m:t>
+                    </m:r>
+                  </m:e>
+                </m:mr>
+                <m:mr>
+                  <m:e>
+                    <m:d>
+                      <m:dPr>
+                        <m:ctrlPr>
+                          <w:rPr>
+                            <w:rFonts w:ascii="Cambria Math" w:hAnsi="Cambria Math"/>
+                            <w:i/>
+                          </w:rPr>
+                        </m:ctrlPr>
+                      </m:dPr>
+                      <m:e>
+                        <m:r>
+                          <w:rPr>
+                            <w:rFonts w:ascii="Cambria Math" w:hAnsi="Cambria Math"/>
+                          </w:rPr>
+                          <m:t>1</m:t>
+                        </m:r>
+                        <m:r>
+                          <w:rPr>
+                            <w:rFonts w:ascii="Cambria Math" w:hAnsi="Cambria Math"/>
+                          </w:rPr>
+                          <m:t>*0</m:t>
+                        </m:r>
+                      </m:e>
+                    </m:d>
+                    <m:r>
+                      <w:rPr>
+                        <w:rFonts w:ascii="Cambria Math" w:hAnsi="Cambria Math"/>
+                      </w:rPr>
+                      <m:t>+</m:t>
+                    </m:r>
+                    <m:d>
+                      <m:dPr>
+                        <m:ctrlPr>
+                          <w:rPr>
+                            <w:rFonts w:ascii="Cambria Math" w:hAnsi="Cambria Math"/>
+                            <w:i/>
+                          </w:rPr>
+                        </m:ctrlPr>
+                      </m:dPr>
+                      <m:e>
+                        <m:r>
+                          <w:rPr>
+                            <w:rFonts w:ascii="Cambria Math" w:hAnsi="Cambria Math"/>
+                          </w:rPr>
+                          <m:t>3</m:t>
+                        </m:r>
+                        <m:r>
+                          <w:rPr>
+                            <w:rFonts w:ascii="Cambria Math" w:hAnsi="Cambria Math"/>
+                          </w:rPr>
+                          <m:t>*1</m:t>
+                        </m:r>
+                      </m:e>
+                    </m:d>
+                    <m:r>
+                      <w:rPr>
+                        <w:rFonts w:ascii="Cambria Math" w:hAnsi="Cambria Math"/>
+                      </w:rPr>
+                      <m:t>+(</m:t>
+                    </m:r>
+                    <m:r>
+                      <w:rPr>
+                        <w:rFonts w:ascii="Cambria Math" w:hAnsi="Cambria Math"/>
+                      </w:rPr>
+                      <m:t>1</m:t>
+                    </m:r>
+                    <m:r>
+                      <w:rPr>
+                        <w:rFonts w:ascii="Cambria Math" w:hAnsi="Cambria Math"/>
+                      </w:rPr>
+                      <m:t>*2)</m:t>
+                    </m:r>
+                  </m:e>
+                </m:mr>
+                <m:mr>
+                  <m:e>
+                    <m:d>
+                      <m:dPr>
+                        <m:ctrlPr>
+                          <w:rPr>
+                            <w:rFonts w:ascii="Cambria Math" w:hAnsi="Cambria Math"/>
+                            <w:i/>
+                          </w:rPr>
+                        </m:ctrlPr>
+                      </m:dPr>
+                      <m:e>
+                        <m:r>
+                          <w:rPr>
+                            <w:rFonts w:ascii="Cambria Math" w:hAnsi="Cambria Math"/>
+                          </w:rPr>
+                          <m:t>1</m:t>
+                        </m:r>
+                        <m:r>
+                          <w:rPr>
+                            <w:rFonts w:ascii="Cambria Math" w:hAnsi="Cambria Math"/>
+                          </w:rPr>
+                          <m:t>*0</m:t>
+                        </m:r>
+                      </m:e>
+                    </m:d>
+                    <m:r>
+                      <w:rPr>
+                        <w:rFonts w:ascii="Cambria Math" w:hAnsi="Cambria Math"/>
+                      </w:rPr>
+                      <m:t>+</m:t>
+                    </m:r>
+                    <m:d>
+                      <m:dPr>
+                        <m:ctrlPr>
+                          <w:rPr>
+                            <w:rFonts w:ascii="Cambria Math" w:hAnsi="Cambria Math"/>
+                            <w:i/>
+                          </w:rPr>
+                        </m:ctrlPr>
+                      </m:dPr>
+                      <m:e>
+                        <m:r>
+                          <w:rPr>
+                            <w:rFonts w:ascii="Cambria Math" w:hAnsi="Cambria Math"/>
+                          </w:rPr>
+                          <m:t>1</m:t>
+                        </m:r>
+                        <m:r>
+                          <w:rPr>
+                            <w:rFonts w:ascii="Cambria Math" w:hAnsi="Cambria Math"/>
+                          </w:rPr>
+                          <m:t>*1</m:t>
+                        </m:r>
+                      </m:e>
+                    </m:d>
+                    <m:r>
+                      <w:rPr>
+                        <w:rFonts w:ascii="Cambria Math" w:hAnsi="Cambria Math"/>
+                      </w:rPr>
+                      <m:t>+(</m:t>
+                    </m:r>
+                    <m:r>
+                      <w:rPr>
+                        <w:rFonts w:ascii="Cambria Math" w:hAnsi="Cambria Math"/>
+                      </w:rPr>
+                      <m:t>3</m:t>
+                    </m:r>
+                    <m:r>
+                      <w:rPr>
+                        <w:rFonts w:ascii="Cambria Math" w:hAnsi="Cambria Math"/>
+                      </w:rPr>
+                      <m:t>*2)</m:t>
+                    </m:r>
+                  </m:e>
+                </m:mr>
+                <m:mr>
+                  <m:e/>
+                </m:mr>
+              </m:m>
+            </m:e>
+          </m:d>
+          <m:r>
+            <w:rPr>
+              <w:rFonts w:ascii="Cambria Math" w:hAnsi="Cambria Math"/>
+            </w:rPr>
+            <m:t>=</m:t>
+          </m:r>
+          <m:d>
+            <m:dPr>
+              <m:begChr m:val="["/>
+              <m:endChr m:val="]"/>
+              <m:ctrlPr>
+                <w:rPr>
+                  <w:rFonts w:ascii="Cambria Math" w:hAnsi="Cambria Math"/>
+                </w:rPr>
+              </m:ctrlPr>
+            </m:dPr>
+            <m:e>
+              <m:m>
+                <m:mPr>
+                  <m:plcHide m:val="1"/>
+                  <m:mcs>
+                    <m:mc>
+                      <m:mcPr>
+                        <m:count m:val="1"/>
+                        <m:mcJc m:val="center"/>
+                      </m:mcPr>
+                    </m:mc>
+                  </m:mcs>
+                  <m:ctrlPr>
+                    <w:rPr>
+                      <w:rFonts w:ascii="Cambria Math" w:hAnsi="Cambria Math"/>
+                    </w:rPr>
+                  </m:ctrlPr>
+                </m:mPr>
+                <m:mr>
+                  <m:e>
+                    <m:r>
+                      <w:rPr>
+                        <w:rFonts w:ascii="Cambria Math" w:hAnsi="Cambria Math"/>
+                      </w:rPr>
+                      <m:t>6</m:t>
+                    </m:r>
+                  </m:e>
+                </m:mr>
+                <m:mr>
+                  <m:e>
+                    <m:r>
+                      <w:rPr>
+                        <w:rFonts w:ascii="Cambria Math" w:hAnsi="Cambria Math"/>
+                      </w:rPr>
+                      <m:t>5</m:t>
+                    </m:r>
+                  </m:e>
+                </m:mr>
+                <m:mr>
+                  <m:e>
+                    <m:r>
+                      <w:rPr>
+                        <w:rFonts w:ascii="Cambria Math" w:hAnsi="Cambria Math"/>
+                      </w:rPr>
+                      <m:t>7</m:t>
+                    </m:r>
+                  </m:e>
+                </m:mr>
+                <m:mr>
+                  <m:e/>
+                </m:mr>
+              </m:m>
+            </m:e>
+          </m:d>
+        </m:oMath>
+      </m:oMathPara>
+    </w:p>
+    <w:p>
+      <w:pPr>
         <w:numPr>
           <w:ilvl w:val="0"/>
           <w:numId w:val="3"/>
@@ -1175,6 +2411,782 @@
     </w:p>
     <w:p>
       <w:pPr>
+        <w:pStyle w:val="ListParagraph"/>
+        <w:rPr>
+          <w:rFonts w:eastAsiaTheme="minorEastAsia"/>
+        </w:rPr>
+      </w:pPr>
+      <m:oMathPara>
+        <m:oMath>
+          <m:d>
+            <m:dPr>
+              <m:begChr m:val="["/>
+              <m:endChr m:val="]"/>
+              <m:ctrlPr>
+                <w:rPr>
+                  <w:rFonts w:ascii="Cambria Math" w:hAnsi="Cambria Math"/>
+                </w:rPr>
+              </m:ctrlPr>
+            </m:dPr>
+            <m:e>
+              <m:m>
+                <m:mPr>
+                  <m:mcs>
+                    <m:mc>
+                      <m:mcPr>
+                        <m:count m:val="3"/>
+                        <m:mcJc m:val="center"/>
+                      </m:mcPr>
+                    </m:mc>
+                  </m:mcs>
+                  <m:ctrlPr>
+                    <w:rPr>
+                      <w:rFonts w:ascii="Cambria Math" w:hAnsi="Cambria Math"/>
+                      <w:i/>
+                    </w:rPr>
+                  </m:ctrlPr>
+                </m:mPr>
+                <m:mr>
+                  <m:e>
+                    <m:r>
+                      <w:rPr>
+                        <w:rFonts w:ascii="Cambria Math" w:hAnsi="Cambria Math"/>
+                      </w:rPr>
+                      <m:t>0</m:t>
+                    </m:r>
+                  </m:e>
+                  <m:e>
+                    <m:r>
+                      <w:rPr>
+                        <w:rFonts w:ascii="Cambria Math" w:hAnsi="Cambria Math"/>
+                      </w:rPr>
+                      <m:t>1</m:t>
+                    </m:r>
+                  </m:e>
+                  <m:e>
+                    <m:r>
+                      <w:rPr>
+                        <w:rFonts w:ascii="Cambria Math" w:hAnsi="Cambria Math"/>
+                      </w:rPr>
+                      <m:t>2</m:t>
+                    </m:r>
+                  </m:e>
+                </m:mr>
+              </m:m>
+            </m:e>
+          </m:d>
+          <m:d>
+            <m:dPr>
+              <m:begChr m:val="["/>
+              <m:endChr m:val="]"/>
+              <m:ctrlPr>
+                <w:rPr>
+                  <w:rFonts w:ascii="Cambria Math" w:hAnsi="Cambria Math"/>
+                </w:rPr>
+              </m:ctrlPr>
+            </m:dPr>
+            <m:e>
+              <m:m>
+                <m:mPr>
+                  <m:plcHide m:val="1"/>
+                  <m:mcs>
+                    <m:mc>
+                      <m:mcPr>
+                        <m:count m:val="3"/>
+                        <m:mcJc m:val="center"/>
+                      </m:mcPr>
+                    </m:mc>
+                  </m:mcs>
+                  <m:ctrlPr>
+                    <w:rPr>
+                      <w:rFonts w:ascii="Cambria Math" w:hAnsi="Cambria Math"/>
+                    </w:rPr>
+                  </m:ctrlPr>
+                </m:mPr>
+                <m:mr>
+                  <m:e>
+                    <m:r>
+                      <w:rPr>
+                        <w:rFonts w:ascii="Cambria Math" w:hAnsi="Cambria Math"/>
+                      </w:rPr>
+                      <m:t>3</m:t>
+                    </m:r>
+                  </m:e>
+                  <m:e>
+                    <m:r>
+                      <w:rPr>
+                        <w:rFonts w:ascii="Cambria Math" w:hAnsi="Cambria Math"/>
+                      </w:rPr>
+                      <m:t>2</m:t>
+                    </m:r>
+                  </m:e>
+                  <m:e>
+                    <m:r>
+                      <w:rPr>
+                        <w:rFonts w:ascii="Cambria Math" w:hAnsi="Cambria Math"/>
+                      </w:rPr>
+                      <m:t>2</m:t>
+                    </m:r>
+                  </m:e>
+                </m:mr>
+                <m:mr>
+                  <m:e>
+                    <m:r>
+                      <w:rPr>
+                        <w:rFonts w:ascii="Cambria Math" w:hAnsi="Cambria Math"/>
+                      </w:rPr>
+                      <m:t>1</m:t>
+                    </m:r>
+                  </m:e>
+                  <m:e>
+                    <m:r>
+                      <w:rPr>
+                        <w:rFonts w:ascii="Cambria Math" w:hAnsi="Cambria Math"/>
+                      </w:rPr>
+                      <m:t>3</m:t>
+                    </m:r>
+                  </m:e>
+                  <m:e>
+                    <m:r>
+                      <w:rPr>
+                        <w:rFonts w:ascii="Cambria Math" w:hAnsi="Cambria Math"/>
+                      </w:rPr>
+                      <m:t>1</m:t>
+                    </m:r>
+                  </m:e>
+                </m:mr>
+                <m:mr>
+                  <m:e>
+                    <m:r>
+                      <w:rPr>
+                        <w:rFonts w:ascii="Cambria Math" w:hAnsi="Cambria Math"/>
+                      </w:rPr>
+                      <m:t>1</m:t>
+                    </m:r>
+                  </m:e>
+                  <m:e>
+                    <m:r>
+                      <w:rPr>
+                        <w:rFonts w:ascii="Cambria Math" w:hAnsi="Cambria Math"/>
+                      </w:rPr>
+                      <m:t>1</m:t>
+                    </m:r>
+                  </m:e>
+                  <m:e>
+                    <m:r>
+                      <w:rPr>
+                        <w:rFonts w:ascii="Cambria Math" w:hAnsi="Cambria Math"/>
+                      </w:rPr>
+                      <m:t>3</m:t>
+                    </m:r>
+                  </m:e>
+                </m:mr>
+              </m:m>
+            </m:e>
+          </m:d>
+          <m:d>
+            <m:dPr>
+              <m:begChr m:val="["/>
+              <m:endChr m:val="]"/>
+              <m:ctrlPr>
+                <w:rPr>
+                  <w:rFonts w:ascii="Cambria Math" w:hAnsi="Cambria Math"/>
+                </w:rPr>
+              </m:ctrlPr>
+            </m:dPr>
+            <m:e>
+              <m:m>
+                <m:mPr>
+                  <m:plcHide m:val="1"/>
+                  <m:mcs>
+                    <m:mc>
+                      <m:mcPr>
+                        <m:count m:val="1"/>
+                        <m:mcJc m:val="center"/>
+                      </m:mcPr>
+                    </m:mc>
+                  </m:mcs>
+                  <m:ctrlPr>
+                    <w:rPr>
+                      <w:rFonts w:ascii="Cambria Math" w:hAnsi="Cambria Math"/>
+                    </w:rPr>
+                  </m:ctrlPr>
+                </m:mPr>
+                <m:mr>
+                  <m:e>
+                    <m:r>
+                      <w:rPr>
+                        <w:rFonts w:ascii="Cambria Math" w:hAnsi="Cambria Math"/>
+                      </w:rPr>
+                      <m:t>0</m:t>
+                    </m:r>
+                  </m:e>
+                </m:mr>
+                <m:mr>
+                  <m:e>
+                    <m:r>
+                      <w:rPr>
+                        <w:rFonts w:ascii="Cambria Math" w:hAnsi="Cambria Math"/>
+                      </w:rPr>
+                      <m:t>1</m:t>
+                    </m:r>
+                  </m:e>
+                </m:mr>
+                <m:mr>
+                  <m:e>
+                    <m:r>
+                      <w:rPr>
+                        <w:rFonts w:ascii="Cambria Math" w:hAnsi="Cambria Math"/>
+                      </w:rPr>
+                      <m:t>2</m:t>
+                    </m:r>
+                  </m:e>
+                </m:mr>
+                <m:mr>
+                  <m:e/>
+                </m:mr>
+              </m:m>
+            </m:e>
+          </m:d>
+          <m:r>
+            <w:rPr>
+              <w:rFonts w:ascii="Cambria Math" w:hAnsi="Cambria Math"/>
+            </w:rPr>
+            <m:t>=</m:t>
+          </m:r>
+          <m:d>
+            <m:dPr>
+              <m:begChr m:val="["/>
+              <m:endChr m:val="]"/>
+              <m:ctrlPr>
+                <w:rPr>
+                  <w:rFonts w:ascii="Cambria Math" w:hAnsi="Cambria Math"/>
+                </w:rPr>
+              </m:ctrlPr>
+            </m:dPr>
+            <m:e>
+              <m:m>
+                <m:mPr>
+                  <m:mcs>
+                    <m:mc>
+                      <m:mcPr>
+                        <m:count m:val="3"/>
+                        <m:mcJc m:val="center"/>
+                      </m:mcPr>
+                    </m:mc>
+                  </m:mcs>
+                  <m:ctrlPr>
+                    <w:rPr>
+                      <w:rFonts w:ascii="Cambria Math" w:hAnsi="Cambria Math"/>
+                      <w:i/>
+                    </w:rPr>
+                  </m:ctrlPr>
+                </m:mPr>
+                <m:mr>
+                  <m:e>
+                    <m:r>
+                      <w:rPr>
+                        <w:rFonts w:ascii="Cambria Math" w:hAnsi="Cambria Math"/>
+                      </w:rPr>
+                      <m:t>0</m:t>
+                    </m:r>
+                  </m:e>
+                  <m:e>
+                    <m:r>
+                      <w:rPr>
+                        <w:rFonts w:ascii="Cambria Math" w:hAnsi="Cambria Math"/>
+                      </w:rPr>
+                      <m:t>1</m:t>
+                    </m:r>
+                  </m:e>
+                  <m:e>
+                    <m:r>
+                      <w:rPr>
+                        <w:rFonts w:ascii="Cambria Math" w:hAnsi="Cambria Math"/>
+                      </w:rPr>
+                      <m:t>2</m:t>
+                    </m:r>
+                  </m:e>
+                </m:mr>
+              </m:m>
+            </m:e>
+          </m:d>
+          <m:d>
+            <m:dPr>
+              <m:begChr m:val="["/>
+              <m:endChr m:val="]"/>
+              <m:ctrlPr>
+                <w:rPr>
+                  <w:rFonts w:ascii="Cambria Math" w:hAnsi="Cambria Math"/>
+                </w:rPr>
+              </m:ctrlPr>
+            </m:dPr>
+            <m:e>
+              <m:m>
+                <m:mPr>
+                  <m:plcHide m:val="1"/>
+                  <m:mcs>
+                    <m:mc>
+                      <m:mcPr>
+                        <m:count m:val="1"/>
+                        <m:mcJc m:val="center"/>
+                      </m:mcPr>
+                    </m:mc>
+                  </m:mcs>
+                  <m:ctrlPr>
+                    <w:rPr>
+                      <w:rFonts w:ascii="Cambria Math" w:hAnsi="Cambria Math"/>
+                    </w:rPr>
+                  </m:ctrlPr>
+                </m:mPr>
+                <m:mr>
+                  <m:e>
+                    <m:d>
+                      <m:dPr>
+                        <m:ctrlPr>
+                          <w:rPr>
+                            <w:rFonts w:ascii="Cambria Math" w:hAnsi="Cambria Math"/>
+                            <w:i/>
+                          </w:rPr>
+                        </m:ctrlPr>
+                      </m:dPr>
+                      <m:e>
+                        <m:r>
+                          <w:rPr>
+                            <w:rFonts w:ascii="Cambria Math" w:hAnsi="Cambria Math"/>
+                          </w:rPr>
+                          <m:t>3*0</m:t>
+                        </m:r>
+                      </m:e>
+                    </m:d>
+                    <m:r>
+                      <w:rPr>
+                        <w:rFonts w:ascii="Cambria Math" w:hAnsi="Cambria Math"/>
+                      </w:rPr>
+                      <m:t>+</m:t>
+                    </m:r>
+                    <m:d>
+                      <m:dPr>
+                        <m:ctrlPr>
+                          <w:rPr>
+                            <w:rFonts w:ascii="Cambria Math" w:hAnsi="Cambria Math"/>
+                            <w:i/>
+                          </w:rPr>
+                        </m:ctrlPr>
+                      </m:dPr>
+                      <m:e>
+                        <m:r>
+                          <w:rPr>
+                            <w:rFonts w:ascii="Cambria Math" w:hAnsi="Cambria Math"/>
+                          </w:rPr>
+                          <m:t>2*1</m:t>
+                        </m:r>
+                      </m:e>
+                    </m:d>
+                    <m:r>
+                      <w:rPr>
+                        <w:rFonts w:ascii="Cambria Math" w:hAnsi="Cambria Math"/>
+                      </w:rPr>
+                      <m:t>+</m:t>
+                    </m:r>
+                    <m:d>
+                      <m:dPr>
+                        <m:ctrlPr>
+                          <w:rPr>
+                            <w:rFonts w:ascii="Cambria Math" w:hAnsi="Cambria Math"/>
+                            <w:i/>
+                          </w:rPr>
+                        </m:ctrlPr>
+                      </m:dPr>
+                      <m:e>
+                        <m:r>
+                          <w:rPr>
+                            <w:rFonts w:ascii="Cambria Math" w:hAnsi="Cambria Math"/>
+                          </w:rPr>
+                          <m:t>2*2</m:t>
+                        </m:r>
+                      </m:e>
+                    </m:d>
+                  </m:e>
+                </m:mr>
+                <m:mr>
+                  <m:e>
+                    <m:d>
+                      <m:dPr>
+                        <m:ctrlPr>
+                          <w:rPr>
+                            <w:rFonts w:ascii="Cambria Math" w:hAnsi="Cambria Math"/>
+                            <w:i/>
+                          </w:rPr>
+                        </m:ctrlPr>
+                      </m:dPr>
+                      <m:e>
+                        <m:r>
+                          <w:rPr>
+                            <w:rFonts w:ascii="Cambria Math" w:hAnsi="Cambria Math"/>
+                          </w:rPr>
+                          <m:t>1*0</m:t>
+                        </m:r>
+                      </m:e>
+                    </m:d>
+                    <m:r>
+                      <w:rPr>
+                        <w:rFonts w:ascii="Cambria Math" w:hAnsi="Cambria Math"/>
+                      </w:rPr>
+                      <m:t>+</m:t>
+                    </m:r>
+                    <m:d>
+                      <m:dPr>
+                        <m:ctrlPr>
+                          <w:rPr>
+                            <w:rFonts w:ascii="Cambria Math" w:hAnsi="Cambria Math"/>
+                            <w:i/>
+                          </w:rPr>
+                        </m:ctrlPr>
+                      </m:dPr>
+                      <m:e>
+                        <m:r>
+                          <w:rPr>
+                            <w:rFonts w:ascii="Cambria Math" w:hAnsi="Cambria Math"/>
+                          </w:rPr>
+                          <m:t>3*1</m:t>
+                        </m:r>
+                      </m:e>
+                    </m:d>
+                    <m:r>
+                      <w:rPr>
+                        <w:rFonts w:ascii="Cambria Math" w:hAnsi="Cambria Math"/>
+                      </w:rPr>
+                      <m:t>+</m:t>
+                    </m:r>
+                    <m:d>
+                      <m:dPr>
+                        <m:ctrlPr>
+                          <w:rPr>
+                            <w:rFonts w:ascii="Cambria Math" w:hAnsi="Cambria Math"/>
+                            <w:i/>
+                          </w:rPr>
+                        </m:ctrlPr>
+                      </m:dPr>
+                      <m:e>
+                        <m:r>
+                          <w:rPr>
+                            <w:rFonts w:ascii="Cambria Math" w:hAnsi="Cambria Math"/>
+                          </w:rPr>
+                          <m:t>1*2</m:t>
+                        </m:r>
+                      </m:e>
+                    </m:d>
+                  </m:e>
+                </m:mr>
+                <m:mr>
+                  <m:e>
+                    <m:d>
+                      <m:dPr>
+                        <m:ctrlPr>
+                          <w:rPr>
+                            <w:rFonts w:ascii="Cambria Math" w:hAnsi="Cambria Math"/>
+                            <w:i/>
+                          </w:rPr>
+                        </m:ctrlPr>
+                      </m:dPr>
+                      <m:e>
+                        <m:r>
+                          <w:rPr>
+                            <w:rFonts w:ascii="Cambria Math" w:hAnsi="Cambria Math"/>
+                          </w:rPr>
+                          <m:t>1*0</m:t>
+                        </m:r>
+                      </m:e>
+                    </m:d>
+                    <m:r>
+                      <w:rPr>
+                        <w:rFonts w:ascii="Cambria Math" w:hAnsi="Cambria Math"/>
+                      </w:rPr>
+                      <m:t>+</m:t>
+                    </m:r>
+                    <m:d>
+                      <m:dPr>
+                        <m:ctrlPr>
+                          <w:rPr>
+                            <w:rFonts w:ascii="Cambria Math" w:hAnsi="Cambria Math"/>
+                            <w:i/>
+                          </w:rPr>
+                        </m:ctrlPr>
+                      </m:dPr>
+                      <m:e>
+                        <m:r>
+                          <w:rPr>
+                            <w:rFonts w:ascii="Cambria Math" w:hAnsi="Cambria Math"/>
+                          </w:rPr>
+                          <m:t>1*1</m:t>
+                        </m:r>
+                      </m:e>
+                    </m:d>
+                    <m:r>
+                      <w:rPr>
+                        <w:rFonts w:ascii="Cambria Math" w:hAnsi="Cambria Math"/>
+                      </w:rPr>
+                      <m:t>+</m:t>
+                    </m:r>
+                    <m:d>
+                      <m:dPr>
+                        <m:ctrlPr>
+                          <w:rPr>
+                            <w:rFonts w:ascii="Cambria Math" w:hAnsi="Cambria Math"/>
+                            <w:i/>
+                          </w:rPr>
+                        </m:ctrlPr>
+                      </m:dPr>
+                      <m:e>
+                        <m:r>
+                          <w:rPr>
+                            <w:rFonts w:ascii="Cambria Math" w:hAnsi="Cambria Math"/>
+                          </w:rPr>
+                          <m:t>3*2</m:t>
+                        </m:r>
+                      </m:e>
+                    </m:d>
+                  </m:e>
+                </m:mr>
+                <m:mr>
+                  <m:e/>
+                </m:mr>
+              </m:m>
+            </m:e>
+          </m:d>
+        </m:oMath>
+      </m:oMathPara>
+    </w:p>
+    <w:p>
+      <w:pPr>
+        <w:pStyle w:val="ListParagraph"/>
+      </w:pPr>
+      <m:oMathPara>
+        <m:oMath>
+          <m:d>
+            <m:dPr>
+              <m:begChr m:val="["/>
+              <m:endChr m:val="]"/>
+              <m:ctrlPr>
+                <w:rPr>
+                  <w:rFonts w:ascii="Cambria Math" w:hAnsi="Cambria Math"/>
+                </w:rPr>
+              </m:ctrlPr>
+            </m:dPr>
+            <m:e>
+              <m:m>
+                <m:mPr>
+                  <m:mcs>
+                    <m:mc>
+                      <m:mcPr>
+                        <m:count m:val="3"/>
+                        <m:mcJc m:val="center"/>
+                      </m:mcPr>
+                    </m:mc>
+                  </m:mcs>
+                  <m:ctrlPr>
+                    <w:rPr>
+                      <w:rFonts w:ascii="Cambria Math" w:hAnsi="Cambria Math"/>
+                      <w:i/>
+                    </w:rPr>
+                  </m:ctrlPr>
+                </m:mPr>
+                <m:mr>
+                  <m:e>
+                    <m:r>
+                      <w:rPr>
+                        <w:rFonts w:ascii="Cambria Math" w:hAnsi="Cambria Math"/>
+                      </w:rPr>
+                      <m:t>0</m:t>
+                    </m:r>
+                  </m:e>
+                  <m:e>
+                    <m:r>
+                      <w:rPr>
+                        <w:rFonts w:ascii="Cambria Math" w:hAnsi="Cambria Math"/>
+                      </w:rPr>
+                      <m:t>1</m:t>
+                    </m:r>
+                  </m:e>
+                  <m:e>
+                    <m:r>
+                      <w:rPr>
+                        <w:rFonts w:ascii="Cambria Math" w:hAnsi="Cambria Math"/>
+                      </w:rPr>
+                      <m:t>2</m:t>
+                    </m:r>
+                  </m:e>
+                </m:mr>
+              </m:m>
+            </m:e>
+          </m:d>
+          <m:d>
+            <m:dPr>
+              <m:begChr m:val="["/>
+              <m:endChr m:val="]"/>
+              <m:ctrlPr>
+                <w:rPr>
+                  <w:rFonts w:ascii="Cambria Math" w:hAnsi="Cambria Math"/>
+                </w:rPr>
+              </m:ctrlPr>
+            </m:dPr>
+            <m:e>
+              <m:m>
+                <m:mPr>
+                  <m:plcHide m:val="1"/>
+                  <m:mcs>
+                    <m:mc>
+                      <m:mcPr>
+                        <m:count m:val="1"/>
+                        <m:mcJc m:val="center"/>
+                      </m:mcPr>
+                    </m:mc>
+                  </m:mcs>
+                  <m:ctrlPr>
+                    <w:rPr>
+                      <w:rFonts w:ascii="Cambria Math" w:hAnsi="Cambria Math"/>
+                    </w:rPr>
+                  </m:ctrlPr>
+                </m:mPr>
+                <m:mr>
+                  <m:e>
+                    <m:r>
+                      <w:rPr>
+                        <w:rFonts w:ascii="Cambria Math" w:hAnsi="Cambria Math"/>
+                      </w:rPr>
+                      <m:t>6</m:t>
+                    </m:r>
+                  </m:e>
+                </m:mr>
+                <m:mr>
+                  <m:e>
+                    <m:r>
+                      <w:rPr>
+                        <w:rFonts w:ascii="Cambria Math" w:hAnsi="Cambria Math"/>
+                      </w:rPr>
+                      <m:t>5</m:t>
+                    </m:r>
+                  </m:e>
+                </m:mr>
+                <m:mr>
+                  <m:e>
+                    <m:r>
+                      <w:rPr>
+                        <w:rFonts w:ascii="Cambria Math" w:hAnsi="Cambria Math"/>
+                      </w:rPr>
+                      <m:t>7</m:t>
+                    </m:r>
+                  </m:e>
+                </m:mr>
+                <m:mr>
+                  <m:e/>
+                </m:mr>
+              </m:m>
+            </m:e>
+          </m:d>
+          <m:r>
+            <w:rPr>
+              <w:rFonts w:ascii="Cambria Math" w:hAnsi="Cambria Math"/>
+            </w:rPr>
+            <m:t>=</m:t>
+          </m:r>
+          <m:d>
+            <m:dPr>
+              <m:begChr m:val="["/>
+              <m:endChr m:val="]"/>
+              <m:ctrlPr>
+                <w:rPr>
+                  <w:rFonts w:ascii="Cambria Math" w:hAnsi="Cambria Math"/>
+                </w:rPr>
+              </m:ctrlPr>
+            </m:dPr>
+            <m:e>
+              <m:d>
+                <m:dPr>
+                  <m:ctrlPr>
+                    <w:rPr>
+                      <w:rFonts w:ascii="Cambria Math" w:hAnsi="Cambria Math"/>
+                      <w:i/>
+                    </w:rPr>
+                  </m:ctrlPr>
+                </m:dPr>
+                <m:e>
+                  <m:r>
+                    <w:rPr>
+                      <w:rFonts w:ascii="Cambria Math" w:hAnsi="Cambria Math"/>
+                    </w:rPr>
+                    <m:t>0*6</m:t>
+                  </m:r>
+                </m:e>
+              </m:d>
+              <m:r>
+                <w:rPr>
+                  <w:rFonts w:ascii="Cambria Math" w:hAnsi="Cambria Math"/>
+                </w:rPr>
+                <m:t>+</m:t>
+              </m:r>
+              <m:d>
+                <m:dPr>
+                  <m:ctrlPr>
+                    <w:rPr>
+                      <w:rFonts w:ascii="Cambria Math" w:hAnsi="Cambria Math"/>
+                      <w:i/>
+                    </w:rPr>
+                  </m:ctrlPr>
+                </m:dPr>
+                <m:e>
+                  <m:r>
+                    <w:rPr>
+                      <w:rFonts w:ascii="Cambria Math" w:hAnsi="Cambria Math"/>
+                    </w:rPr>
+                    <m:t>1*5</m:t>
+                  </m:r>
+                </m:e>
+              </m:d>
+              <m:r>
+                <w:rPr>
+                  <w:rFonts w:ascii="Cambria Math" w:hAnsi="Cambria Math"/>
+                </w:rPr>
+                <m:t>+(2*7)</m:t>
+              </m:r>
+            </m:e>
+          </m:d>
+          <m:r>
+            <w:rPr>
+              <w:rFonts w:ascii="Cambria Math" w:hAnsi="Cambria Math"/>
+            </w:rPr>
+            <m:t>=</m:t>
+          </m:r>
+          <m:d>
+            <m:dPr>
+              <m:begChr m:val="["/>
+              <m:endChr m:val="]"/>
+              <m:ctrlPr>
+                <w:rPr>
+                  <w:rFonts w:ascii="Cambria Math" w:hAnsi="Cambria Math"/>
+                </w:rPr>
+              </m:ctrlPr>
+            </m:dPr>
+            <m:e>
+              <m:r>
+                <w:rPr>
+                  <w:rFonts w:ascii="Cambria Math" w:hAnsi="Cambria Math"/>
+                </w:rPr>
+                <m:t>19</m:t>
+              </m:r>
+            </m:e>
+          </m:d>
+        </m:oMath>
+      </m:oMathPara>
+    </w:p>
+    <w:p>
+      <w:pPr>
+        <w:ind w:left="720"/>
+      </w:pPr>
+    </w:p>
+    <w:p>
+      <w:pPr>
         <w:pStyle w:val="FirstParagraph"/>
       </w:pPr>
       <w:r>
@@ -1314,7 +3326,6 @@
       <w:bookmarkStart w:id="2" w:name="matrix-algebra-rules"/>
       <w:bookmarkEnd w:id="1"/>
       <w:r>
-        <w:lastRenderedPageBreak/>
         <w:t>Matrix Algebra Rules</w:t>
       </w:r>
     </w:p>
@@ -1520,6 +3531,10 @@
           <w:ilvl w:val="0"/>
           <w:numId w:val="4"/>
         </w:numPr>
+        <w:rPr>
+          <w:i/>
+          <w:iCs/>
+        </w:rPr>
       </w:pPr>
       <m:oMath>
         <m:sSup>
@@ -1669,6 +3684,16 @@
       <w:r>
         <w:t>.</w:t>
       </w:r>
+      <w:r>
+        <w:t xml:space="preserve"> </w:t>
+      </w:r>
+      <w:r>
+        <w:rPr>
+          <w:i/>
+          <w:iCs/>
+        </w:rPr>
+        <w:t>TRUE</w:t>
+      </w:r>
     </w:p>
     <w:p>
       <w:pPr>
@@ -1772,6 +3797,16 @@
       <w:r>
         <w:t>.</w:t>
       </w:r>
+      <w:r>
+        <w:t xml:space="preserve"> </w:t>
+      </w:r>
+      <w:r>
+        <w:rPr>
+          <w:i/>
+          <w:iCs/>
+        </w:rPr>
+        <w:t>TRUE</w:t>
+      </w:r>
     </w:p>
     <w:p>
       <w:pPr>
@@ -1873,6 +3908,16 @@
       </m:oMath>
       <w:r>
         <w:t>.</w:t>
+      </w:r>
+      <w:r>
+        <w:t xml:space="preserve"> </w:t>
+      </w:r>
+      <w:r>
+        <w:rPr>
+          <w:i/>
+          <w:iCs/>
+        </w:rPr>
+        <w:t>Not true in general</w:t>
       </w:r>
     </w:p>
     <w:p>
@@ -2140,6 +4185,26 @@
       <w:r>
         <w:t>.</w:t>
       </w:r>
+      <w:r>
+        <w:t xml:space="preserve"> </w:t>
+      </w:r>
+      <w:r>
+        <w:rPr>
+          <w:i/>
+          <w:iCs/>
+        </w:rPr>
+        <w:t>Not</w:t>
+      </w:r>
+      <w:r>
+        <w:t xml:space="preserve"> </w:t>
+      </w:r>
+      <w:r>
+        <w:rPr>
+          <w:i/>
+          <w:iCs/>
+        </w:rPr>
+        <w:t>true in general</w:t>
+      </w:r>
     </w:p>
     <w:p>
       <w:pPr>
@@ -2174,6 +4239,23 @@
       <w:r>
         <w:t>.</w:t>
       </w:r>
+      <w:r>
+        <w:t xml:space="preserve"> </w:t>
+      </w:r>
+      <w:r>
+        <w:rPr>
+          <w:i/>
+          <w:iCs/>
+        </w:rPr>
+        <w:t>Not true</w:t>
+      </w:r>
+      <w:r>
+        <w:rPr>
+          <w:i/>
+          <w:iCs/>
+        </w:rPr>
+        <w:t xml:space="preserve"> in general</w:t>
+      </w:r>
     </w:p>
     <w:p>
       <w:pPr>
@@ -2254,6 +4336,16 @@
       </m:oMath>
       <w:r>
         <w:t>.</w:t>
+      </w:r>
+      <w:r>
+        <w:t xml:space="preserve"> </w:t>
+      </w:r>
+      <w:r>
+        <w:rPr>
+          <w:i/>
+          <w:iCs/>
+        </w:rPr>
+        <w:t>TRUE</w:t>
       </w:r>
     </w:p>
     <w:p>
@@ -2372,6 +4464,16 @@
       <w:r>
         <w:t>.</w:t>
       </w:r>
+      <w:r>
+        <w:t xml:space="preserve"> </w:t>
+      </w:r>
+      <w:r>
+        <w:rPr>
+          <w:i/>
+          <w:iCs/>
+        </w:rPr>
+        <w:t>Not true in general</w:t>
+      </w:r>
     </w:p>
     <w:p>
       <w:pPr>
@@ -2508,6 +4610,16 @@
       <w:r>
         <w:t>.</w:t>
       </w:r>
+      <w:r>
+        <w:t xml:space="preserve"> </w:t>
+      </w:r>
+      <w:r>
+        <w:rPr>
+          <w:i/>
+          <w:iCs/>
+        </w:rPr>
+        <w:t>TRUE</w:t>
+      </w:r>
     </w:p>
     <w:p>
       <w:pPr>
@@ -2571,7 +4683,13 @@
         </m:r>
       </m:oMath>
       <w:r>
-        <w:t xml:space="preserve"> is the columns of </w:t>
+        <w:t xml:space="preserve"> i</w:t>
+      </w:r>
+      <w:r>
+        <w:t>f</w:t>
+      </w:r>
+      <w:r>
+        <w:t xml:space="preserve"> the columns of </w:t>
       </w:r>
       <m:oMath>
         <m:r>
@@ -2583,6 +4701,16 @@
       </m:oMath>
       <w:r>
         <w:t xml:space="preserve"> are orthonormal.</w:t>
+      </w:r>
+      <w:r>
+        <w:t xml:space="preserve"> </w:t>
+      </w:r>
+      <w:r>
+        <w:rPr>
+          <w:i/>
+          <w:iCs/>
+        </w:rPr>
+        <w:t>TRUE</w:t>
       </w:r>
     </w:p>
     <w:p>
@@ -2831,6 +4959,269 @@
     </w:p>
     <w:p>
       <w:pPr>
+        <w:ind w:left="720"/>
+        <w:rPr>
+          <w:rFonts w:eastAsiaTheme="minorEastAsia"/>
+        </w:rPr>
+      </w:pPr>
+      <m:oMathPara>
+        <m:oMath>
+          <m:r>
+            <m:rPr>
+              <m:sty m:val="p"/>
+            </m:rPr>
+            <w:rPr>
+              <w:rFonts w:ascii="Cambria Math" w:hAnsi="Cambria Math"/>
+            </w:rPr>
+            <m:t xml:space="preserve">We can calculate the Determinant of B </m:t>
+          </m:r>
+        </m:oMath>
+      </m:oMathPara>
+    </w:p>
+    <w:p>
+      <w:pPr>
+        <w:ind w:left="720"/>
+        <w:rPr>
+          <w:rFonts w:eastAsiaTheme="minorEastAsia"/>
+        </w:rPr>
+      </w:pPr>
+      <m:oMathPara>
+        <m:oMath>
+          <m:d>
+            <m:dPr>
+              <m:begChr m:val="|"/>
+              <m:endChr m:val="|"/>
+              <m:ctrlPr>
+                <w:rPr>
+                  <w:rFonts w:ascii="Cambria Math" w:eastAsiaTheme="minorEastAsia" w:hAnsi="Cambria Math"/>
+                  <w:i/>
+                </w:rPr>
+              </m:ctrlPr>
+            </m:dPr>
+            <m:e>
+              <m:r>
+                <w:rPr>
+                  <w:rFonts w:ascii="Cambria Math" w:eastAsiaTheme="minorEastAsia" w:hAnsi="Cambria Math"/>
+                </w:rPr>
+                <m:t>A</m:t>
+              </m:r>
+            </m:e>
+          </m:d>
+          <m:r>
+            <w:rPr>
+              <w:rFonts w:ascii="Cambria Math" w:eastAsiaTheme="minorEastAsia" w:hAnsi="Cambria Math"/>
+            </w:rPr>
+            <m:t>=-1</m:t>
+          </m:r>
+          <m:d>
+            <m:dPr>
+              <m:begChr m:val="|"/>
+              <m:endChr m:val="|"/>
+              <m:ctrlPr>
+                <w:rPr>
+                  <w:rFonts w:ascii="Cambria Math" w:eastAsiaTheme="minorEastAsia" w:hAnsi="Cambria Math"/>
+                  <w:i/>
+                </w:rPr>
+              </m:ctrlPr>
+            </m:dPr>
+            <m:e>
+              <m:m>
+                <m:mPr>
+                  <m:mcs>
+                    <m:mc>
+                      <m:mcPr>
+                        <m:count m:val="2"/>
+                        <m:mcJc m:val="center"/>
+                      </m:mcPr>
+                    </m:mc>
+                  </m:mcs>
+                  <m:ctrlPr>
+                    <w:rPr>
+                      <w:rFonts w:ascii="Cambria Math" w:eastAsiaTheme="minorEastAsia" w:hAnsi="Cambria Math"/>
+                      <w:i/>
+                    </w:rPr>
+                  </m:ctrlPr>
+                </m:mPr>
+                <m:mr>
+                  <m:e>
+                    <m:r>
+                      <w:rPr>
+                        <w:rFonts w:ascii="Cambria Math" w:eastAsiaTheme="minorEastAsia" w:hAnsi="Cambria Math"/>
+                      </w:rPr>
+                      <m:t>2</m:t>
+                    </m:r>
+                  </m:e>
+                  <m:e>
+                    <m:r>
+                      <w:rPr>
+                        <w:rFonts w:ascii="Cambria Math" w:eastAsiaTheme="minorEastAsia" w:hAnsi="Cambria Math"/>
+                      </w:rPr>
+                      <m:t>-1</m:t>
+                    </m:r>
+                  </m:e>
+                </m:mr>
+                <m:mr>
+                  <m:e>
+                    <m:r>
+                      <w:rPr>
+                        <w:rFonts w:ascii="Cambria Math" w:eastAsiaTheme="minorEastAsia" w:hAnsi="Cambria Math"/>
+                      </w:rPr>
+                      <m:t>-1</m:t>
+                    </m:r>
+                  </m:e>
+                  <m:e>
+                    <m:r>
+                      <w:rPr>
+                        <w:rFonts w:ascii="Cambria Math" w:eastAsiaTheme="minorEastAsia" w:hAnsi="Cambria Math"/>
+                      </w:rPr>
+                      <m:t>1</m:t>
+                    </m:r>
+                  </m:e>
+                </m:mr>
+              </m:m>
+            </m:e>
+          </m:d>
+          <m:r>
+            <w:rPr>
+              <w:rFonts w:ascii="Cambria Math" w:eastAsiaTheme="minorEastAsia" w:hAnsi="Cambria Math"/>
+            </w:rPr>
+            <m:t>+1</m:t>
+          </m:r>
+          <m:d>
+            <m:dPr>
+              <m:begChr m:val="|"/>
+              <m:endChr m:val="|"/>
+              <m:ctrlPr>
+                <w:rPr>
+                  <w:rFonts w:ascii="Cambria Math" w:eastAsiaTheme="minorEastAsia" w:hAnsi="Cambria Math"/>
+                  <w:i/>
+                </w:rPr>
+              </m:ctrlPr>
+            </m:dPr>
+            <m:e>
+              <m:m>
+                <m:mPr>
+                  <m:mcs>
+                    <m:mc>
+                      <m:mcPr>
+                        <m:count m:val="2"/>
+                        <m:mcJc m:val="center"/>
+                      </m:mcPr>
+                    </m:mc>
+                  </m:mcs>
+                  <m:ctrlPr>
+                    <w:rPr>
+                      <w:rFonts w:ascii="Cambria Math" w:eastAsiaTheme="minorEastAsia" w:hAnsi="Cambria Math"/>
+                      <w:i/>
+                    </w:rPr>
+                  </m:ctrlPr>
+                </m:mPr>
+                <m:mr>
+                  <m:e>
+                    <m:r>
+                      <w:rPr>
+                        <w:rFonts w:ascii="Cambria Math" w:eastAsiaTheme="minorEastAsia" w:hAnsi="Cambria Math"/>
+                      </w:rPr>
+                      <m:t>-1</m:t>
+                    </m:r>
+                  </m:e>
+                  <m:e>
+                    <m:r>
+                      <w:rPr>
+                        <w:rFonts w:ascii="Cambria Math" w:eastAsiaTheme="minorEastAsia" w:hAnsi="Cambria Math"/>
+                      </w:rPr>
+                      <m:t>-1</m:t>
+                    </m:r>
+                  </m:e>
+                </m:mr>
+                <m:mr>
+                  <m:e>
+                    <m:r>
+                      <w:rPr>
+                        <w:rFonts w:ascii="Cambria Math" w:eastAsiaTheme="minorEastAsia" w:hAnsi="Cambria Math"/>
+                      </w:rPr>
+                      <m:t>0</m:t>
+                    </m:r>
+                  </m:e>
+                  <m:e>
+                    <m:r>
+                      <w:rPr>
+                        <w:rFonts w:ascii="Cambria Math" w:eastAsiaTheme="minorEastAsia" w:hAnsi="Cambria Math"/>
+                      </w:rPr>
+                      <m:t>1</m:t>
+                    </m:r>
+                  </m:e>
+                </m:mr>
+              </m:m>
+            </m:e>
+          </m:d>
+          <m:r>
+            <w:rPr>
+              <w:rFonts w:ascii="Cambria Math" w:eastAsiaTheme="minorEastAsia" w:hAnsi="Cambria Math"/>
+            </w:rPr>
+            <m:t>=-1</m:t>
+          </m:r>
+          <m:d>
+            <m:dPr>
+              <m:ctrlPr>
+                <w:rPr>
+                  <w:rFonts w:ascii="Cambria Math" w:eastAsiaTheme="minorEastAsia" w:hAnsi="Cambria Math"/>
+                  <w:i/>
+                </w:rPr>
+              </m:ctrlPr>
+            </m:dPr>
+            <m:e>
+              <m:r>
+                <w:rPr>
+                  <w:rFonts w:ascii="Cambria Math" w:eastAsiaTheme="minorEastAsia" w:hAnsi="Cambria Math"/>
+                </w:rPr>
+                <m:t>2-1</m:t>
+              </m:r>
+            </m:e>
+          </m:d>
+          <m:r>
+            <w:rPr>
+              <w:rFonts w:ascii="Cambria Math" w:eastAsiaTheme="minorEastAsia" w:hAnsi="Cambria Math"/>
+            </w:rPr>
+            <m:t>+1</m:t>
+          </m:r>
+          <m:d>
+            <m:dPr>
+              <m:ctrlPr>
+                <w:rPr>
+                  <w:rFonts w:ascii="Cambria Math" w:eastAsiaTheme="minorEastAsia" w:hAnsi="Cambria Math"/>
+                  <w:i/>
+                </w:rPr>
+              </m:ctrlPr>
+            </m:dPr>
+            <m:e>
+              <m:r>
+                <w:rPr>
+                  <w:rFonts w:ascii="Cambria Math" w:eastAsiaTheme="minorEastAsia" w:hAnsi="Cambria Math"/>
+                </w:rPr>
+                <m:t>-1</m:t>
+              </m:r>
+            </m:e>
+          </m:d>
+          <m:r>
+            <w:rPr>
+              <w:rFonts w:ascii="Cambria Math" w:eastAsiaTheme="minorEastAsia" w:hAnsi="Cambria Math"/>
+            </w:rPr>
+            <m:t>=-2</m:t>
+          </m:r>
+        </m:oMath>
+      </m:oMathPara>
+    </w:p>
+    <w:p>
+      <w:pPr>
+        <w:ind w:left="720"/>
+        <w:rPr>
+          <w:rFonts w:eastAsiaTheme="minorEastAsia"/>
+        </w:rPr>
+      </w:pPr>
+    </w:p>
+    <w:p>
+      <w:pPr>
         <w:numPr>
           <w:ilvl w:val="0"/>
           <w:numId w:val="5"/>
@@ -3169,7 +5560,6 @@
           <w:rPr>
             <w:rFonts w:ascii="Cambria Math" w:hAnsi="Cambria Math"/>
           </w:rPr>
-          <w:lastRenderedPageBreak/>
           <m:t>A</m:t>
         </m:r>
       </m:oMath>
@@ -3505,6 +5895,7 @@
         <w:pStyle w:val="FirstParagraph"/>
       </w:pPr>
       <w:r>
+        <w:lastRenderedPageBreak/>
         <w:t xml:space="preserve">Suppose </w:t>
       </w:r>
       <m:oMath>
@@ -4774,7 +7165,6 @@
       <w:bookmarkStart w:id="10" w:name="multi-variable-derivative"/>
       <w:bookmarkEnd w:id="9"/>
       <w:r>
-        <w:lastRenderedPageBreak/>
         <w:t>Multi-variable derivative</w:t>
       </w:r>
     </w:p>
@@ -6011,6 +8401,7 @@
       <w:bookmarkEnd w:id="8"/>
       <w:bookmarkEnd w:id="10"/>
       <w:r>
+        <w:lastRenderedPageBreak/>
         <w:t>Algorithms and Data Structures Review</w:t>
       </w:r>
     </w:p>
@@ -6504,7 +8895,6 @@
       <w:bookmarkStart w:id="12" w:name="programming"/>
       <w:bookmarkEnd w:id="11"/>
       <w:r>
-        <w:lastRenderedPageBreak/>
         <w:t>Programming</w:t>
       </w:r>
     </w:p>
@@ -6594,6 +8984,7 @@
         <w:rPr>
           <w:rStyle w:val="VerbatimChar"/>
         </w:rPr>
+        <w:lastRenderedPageBreak/>
         <w:t>model.py</w:t>
       </w:r>
       <w:r>
@@ -6736,11 +9127,7 @@
         <w:pStyle w:val="FirstParagraph"/>
       </w:pPr>
       <w:r>
-        <w:t xml:space="preserve">Throughout this course, we will explore several interesting programming problems where you will gain hands-on experience by implementing the concepts/methods/models </w:t>
-      </w:r>
-      <w:r>
-        <w:lastRenderedPageBreak/>
-        <w:t xml:space="preserve">learned in the lectures. Many of the implementations will be based on the </w:t>
+        <w:t xml:space="preserve">Throughout this course, we will explore several interesting programming problems where you will gain hands-on experience by implementing the concepts/methods/models learned in the lectures. Many of the implementations will be based on the </w:t>
       </w:r>
       <w:r>
         <w:rPr>
@@ -6825,6 +9212,7 @@
       <w:bookmarkStart w:id="17" w:name="tensors"/>
       <w:bookmarkEnd w:id="16"/>
       <w:r>
+        <w:lastRenderedPageBreak/>
         <w:t>Tensors</w:t>
       </w:r>
     </w:p>
@@ -6989,7 +9377,6 @@
         </w:numPr>
       </w:pPr>
       <w:r>
-        <w:lastRenderedPageBreak/>
         <w:t xml:space="preserve">Element-wise sum: </w:t>
       </w:r>
       <w:hyperlink r:id="rId13">
@@ -7211,6 +9598,7 @@
       <w:bookmarkEnd w:id="15"/>
       <w:bookmarkEnd w:id="20"/>
       <w:r>
+        <w:lastRenderedPageBreak/>
         <w:t>Sentiment Classification with PyTorch and Word Embeddings</w:t>
       </w:r>
     </w:p>
@@ -7271,11 +9659,7 @@
         <w:pStyle w:val="BodyText"/>
       </w:pPr>
       <w:r>
-        <w:t xml:space="preserve">Dev sets prevent overfitting during training. Overfitting occurs when a model is too complex and fits the training data too well, leading to poor performance generalization on new data. The development set allows for monitoring of the model’s performance on data it has not seen during training, helping to avoid overfitting. We will also cap our train, dev, and test </w:t>
-      </w:r>
-      <w:r>
-        <w:lastRenderedPageBreak/>
-        <w:t>sets at 20k, 1k, and 1k to make our training/evaluation faster, obviously at the cost of a less accuracy.</w:t>
+        <w:t>Dev sets prevent overfitting during training. Overfitting occurs when a model is too complex and fits the training data too well, leading to poor performance generalization on new data. The development set allows for monitoring of the model’s performance on data it has not seen during training, helping to avoid overfitting. We will also cap our train, dev, and test sets at 20k, 1k, and 1k to make our training/evaluation faster, obviously at the cost of a less accuracy.</w:t>
       </w:r>
     </w:p>
     <w:p>
@@ -7433,6 +9817,7 @@
         <w:pStyle w:val="BodyText"/>
       </w:pPr>
       <w:r>
+        <w:lastRenderedPageBreak/>
         <w:t xml:space="preserve">An alternative approach, which marks one of the most successful and important milestones of modern statistical NLP, is </w:t>
       </w:r>
       <w:r>
@@ -7531,7 +9916,6 @@
         <w:pStyle w:val="BodyText"/>
       </w:pPr>
       <w:r>
-        <w:lastRenderedPageBreak/>
         <w:t xml:space="preserve">In this homework, we leverage several pre-trained embeddings provided in </w:t>
       </w:r>
       <w:hyperlink r:id="rId19" w:anchor="documentation">
@@ -7722,6 +10106,9 @@
       </w:r>
       <w:r>
         <w:br/>
+      </w:r>
+      <w:r>
+        <w:lastRenderedPageBreak/>
         <w:t xml:space="preserve">We will first apply the featurization function we just completed to all the samples in the raw data, stack the feature tensors and labels into two single tensors to create a </w:t>
       </w:r>
       <w:hyperlink r:id="rId21" w:anchor="TensorDataset">
@@ -7924,7 +10311,6 @@
         <w:rPr>
           <w:rStyle w:val="KeywordTok"/>
         </w:rPr>
-        <w:lastRenderedPageBreak/>
         <w:t>class</w:t>
       </w:r>
       <w:r>
@@ -8198,6 +10584,7 @@
         <w:pStyle w:val="FirstParagraph"/>
       </w:pPr>
       <w:r>
+        <w:lastRenderedPageBreak/>
         <w:t>Note, the backward calculation is done automatically but could be overwritten as well if wanted.</w:t>
       </w:r>
       <w:r>
@@ -8404,7 +10791,6 @@
         </w:numPr>
       </w:pPr>
       <w:r>
-        <w:lastRenderedPageBreak/>
         <w:t>Training loop of forward pass, backward pass, loss calculation, and gradient updates</w:t>
       </w:r>
     </w:p>
@@ -8626,6 +11012,7 @@
         <w:br/>
       </w:r>
       <w:r>
+        <w:lastRenderedPageBreak/>
         <w:br/>
       </w:r>
       <w:r>
@@ -8768,7 +11155,6 @@
         <w:br/>
       </w:r>
       <w:r>
-        <w:lastRenderedPageBreak/>
         <w:br/>
       </w:r>
     </w:p>
@@ -10536,6 +12922,23 @@
       <w:sz w:val="22"/>
     </w:rPr>
   </w:style>
+  <w:style w:type="character" w:styleId="PlaceholderText">
+    <w:name w:val="Placeholder Text"/>
+    <w:basedOn w:val="DefaultParagraphFont"/>
+    <w:rsid w:val="002A321C"/>
+    <w:rPr>
+      <w:color w:val="666666"/>
+    </w:rPr>
+  </w:style>
+  <w:style w:type="paragraph" w:styleId="ListParagraph">
+    <w:name w:val="List Paragraph"/>
+    <w:basedOn w:val="Normal"/>
+    <w:rsid w:val="00784F8F"/>
+    <w:pPr>
+      <w:ind w:left="720"/>
+      <w:contextualSpacing/>
+    </w:pPr>
+  </w:style>
 </w:styles>
 </file>
 
@@ -10835,15 +13238,6 @@
 </file>
 
 <file path=customXml/item1.xml><?xml version="1.0" encoding="utf-8"?>
-<?mso-contentType ?>
-<FormTemplates xmlns="http://schemas.microsoft.com/sharepoint/v3/contenttype/forms">
-  <Display>DocumentLibraryForm</Display>
-  <Edit>DocumentLibraryForm</Edit>
-  <New>DocumentLibraryForm</New>
-</FormTemplates>
-</file>
-
-<file path=customXml/item2.xml><?xml version="1.0" encoding="utf-8"?>
 <ct:contentTypeSchema xmlns:ct="http://schemas.microsoft.com/office/2006/metadata/contentType" xmlns:ma="http://schemas.microsoft.com/office/2006/metadata/properties/metaAttributes" ct:_="" ma:_="" ma:contentTypeName="Document" ma:contentTypeID="0x010100681B81209776AF40B8AAD3C366C78D42" ma:contentTypeVersion="19" ma:contentTypeDescription="Create a new document." ma:contentTypeScope="" ma:versionID="fbb3406e25de908b5a868738d5cb1834">
   <xsd:schema xmlns:xsd="http://www.w3.org/2001/XMLSchema" xmlns:xs="http://www.w3.org/2001/XMLSchema" xmlns:p="http://schemas.microsoft.com/office/2006/metadata/properties" xmlns:ns2="e3b5c32c-df6c-443f-b08b-73d85d62f2b5" xmlns:ns3="168931df-3f45-4445-be76-105235143e52" targetNamespace="http://schemas.microsoft.com/office/2006/metadata/properties" ma:root="true" ma:fieldsID="a51a2fd210533027d0c682d7a8bd76c2" ns2:_="" ns3:_="">
     <xsd:import namespace="e3b5c32c-df6c-443f-b08b-73d85d62f2b5"/>
@@ -11106,6 +13500,15 @@
 </ct:contentTypeSchema>
 </file>
 
+<file path=customXml/item2.xml><?xml version="1.0" encoding="utf-8"?>
+<?mso-contentType ?>
+<FormTemplates xmlns="http://schemas.microsoft.com/sharepoint/v3/contenttype/forms">
+  <Display>DocumentLibraryForm</Display>
+  <Edit>DocumentLibraryForm</Edit>
+  <New>DocumentLibraryForm</New>
+</FormTemplates>
+</file>
+
 <file path=customXml/item3.xml><?xml version="1.0" encoding="utf-8"?>
 <p:properties xmlns:p="http://schemas.microsoft.com/office/2006/metadata/properties" xmlns:xsi="http://www.w3.org/2001/XMLSchema-instance" xmlns:pc="http://schemas.microsoft.com/office/infopath/2007/PartnerControls">
   <documentManagement>
@@ -11119,14 +13522,6 @@
 </file>
 
 <file path=customXml/itemProps1.xml><?xml version="1.0" encoding="utf-8"?>
-<ds:datastoreItem xmlns:ds="http://schemas.openxmlformats.org/officeDocument/2006/customXml" ds:itemID="{B6B640E2-4661-45B3-A56D-901C2DAA3622}">
-  <ds:schemaRefs>
-    <ds:schemaRef ds:uri="http://schemas.microsoft.com/sharepoint/v3/contenttype/forms"/>
-  </ds:schemaRefs>
-</ds:datastoreItem>
-</file>
-
-<file path=customXml/itemProps2.xml><?xml version="1.0" encoding="utf-8"?>
 <ds:datastoreItem xmlns:ds="http://schemas.openxmlformats.org/officeDocument/2006/customXml" ds:itemID="{D65C39E2-26B6-4D39-877F-CA6168FF4198}">
   <ds:schemaRefs>
     <ds:schemaRef ds:uri="http://schemas.microsoft.com/office/2006/metadata/contentType"/>
@@ -11145,6 +13540,14 @@
 </ds:datastoreItem>
 </file>
 
+<file path=customXml/itemProps2.xml><?xml version="1.0" encoding="utf-8"?>
+<ds:datastoreItem xmlns:ds="http://schemas.openxmlformats.org/officeDocument/2006/customXml" ds:itemID="{B6B640E2-4661-45B3-A56D-901C2DAA3622}">
+  <ds:schemaRefs>
+    <ds:schemaRef ds:uri="http://schemas.microsoft.com/sharepoint/v3/contenttype/forms"/>
+  </ds:schemaRefs>
+</ds:datastoreItem>
+</file>
+
 <file path=customXml/itemProps3.xml><?xml version="1.0" encoding="utf-8"?>
 <ds:datastoreItem xmlns:ds="http://schemas.openxmlformats.org/officeDocument/2006/customXml" ds:itemID="{9D7832D6-4007-44CB-8480-6F5C4815B820}">
   <ds:schemaRefs>

</xml_diff>